<commit_message>
Changed some screenshots for Lab 4
</commit_message>
<xml_diff>
--- a/Complimentary Course Content/Module1/Labs/Module 1 Lesson 4 How to start Azure Lab.docx
+++ b/Complimentary Course Content/Module1/Labs/Module 1 Lesson 4 How to start Azure Lab.docx
@@ -324,12 +324,167 @@
         <w:jc w:val="both"/>
       </w:pPr>
       <w:r>
+        <w:rPr>
+          <w:noProof/>
+        </w:rPr>
+        <mc:AlternateContent>
+          <mc:Choice Requires="wps">
+            <w:drawing>
+              <wp:anchor distT="0" distB="0" distL="114300" distR="114300" simplePos="0" relativeHeight="251664384" behindDoc="0" locked="0" layoutInCell="1" allowOverlap="1" wp14:anchorId="07A7138E" wp14:editId="59C406F2">
+                <wp:simplePos x="0" y="0"/>
+                <wp:positionH relativeFrom="column">
+                  <wp:posOffset>5081270</wp:posOffset>
+                </wp:positionH>
+                <wp:positionV relativeFrom="paragraph">
+                  <wp:posOffset>598805</wp:posOffset>
+                </wp:positionV>
+                <wp:extent cx="685800" cy="164592"/>
+                <wp:effectExtent l="0" t="0" r="0" b="0"/>
+                <wp:wrapThrough wrapText="bothSides">
+                  <wp:wrapPolygon edited="0">
+                    <wp:start x="0" y="0"/>
+                    <wp:lineTo x="0" y="16680"/>
+                    <wp:lineTo x="20800" y="16680"/>
+                    <wp:lineTo x="20800" y="0"/>
+                    <wp:lineTo x="0" y="0"/>
+                  </wp:wrapPolygon>
+                </wp:wrapThrough>
+                <wp:docPr id="2" name="Rectangle 2"/>
+                <wp:cNvGraphicFramePr/>
+                <a:graphic xmlns:a="http://schemas.openxmlformats.org/drawingml/2006/main">
+                  <a:graphicData uri="http://schemas.microsoft.com/office/word/2010/wordprocessingShape">
+                    <wps:wsp>
+                      <wps:cNvSpPr/>
+                      <wps:spPr>
+                        <a:xfrm>
+                          <a:off x="0" y="0"/>
+                          <a:ext cx="685800" cy="164592"/>
+                        </a:xfrm>
+                        <a:prstGeom prst="rect">
+                          <a:avLst/>
+                        </a:prstGeom>
+                        <a:solidFill>
+                          <a:srgbClr val="282C32"/>
+                        </a:solidFill>
+                        <a:ln>
+                          <a:noFill/>
+                        </a:ln>
+                      </wps:spPr>
+                      <wps:style>
+                        <a:lnRef idx="2">
+                          <a:schemeClr val="accent1">
+                            <a:shade val="50000"/>
+                          </a:schemeClr>
+                        </a:lnRef>
+                        <a:fillRef idx="1">
+                          <a:schemeClr val="accent1"/>
+                        </a:fillRef>
+                        <a:effectRef idx="0">
+                          <a:schemeClr val="accent1"/>
+                        </a:effectRef>
+                        <a:fontRef idx="minor">
+                          <a:schemeClr val="lt1"/>
+                        </a:fontRef>
+                      </wps:style>
+                      <wps:bodyPr rot="0" spcFirstLastPara="0" vertOverflow="overflow" horzOverflow="overflow" vert="horz" wrap="square" lIns="91440" tIns="45720" rIns="91440" bIns="45720" numCol="1" spcCol="0" rtlCol="0" fromWordArt="0" anchor="ctr" anchorCtr="0" forceAA="0" compatLnSpc="1">
+                        <a:prstTxWarp prst="textNoShape">
+                          <a:avLst/>
+                        </a:prstTxWarp>
+                        <a:noAutofit/>
+                      </wps:bodyPr>
+                    </wps:wsp>
+                  </a:graphicData>
+                </a:graphic>
+                <wp14:sizeRelV relativeFrom="margin">
+                  <wp14:pctHeight>0</wp14:pctHeight>
+                </wp14:sizeRelV>
+              </wp:anchor>
+            </w:drawing>
+          </mc:Choice>
+          <mc:Fallback>
+            <w:pict>
+              <v:rect w14:anchorId="265208BA" id="Rectangle_x0020_2" o:spid="_x0000_s1026" style="position:absolute;margin-left:400.1pt;margin-top:47.15pt;width:54pt;height:12.95pt;z-index:251664384;visibility:visible;mso-wrap-style:square;mso-height-percent:0;mso-wrap-distance-left:9pt;mso-wrap-distance-top:0;mso-wrap-distance-right:9pt;mso-wrap-distance-bottom:0;mso-position-horizontal:absolute;mso-position-horizontal-relative:text;mso-position-vertical:absolute;mso-position-vertical-relative:text;mso-height-percent:0;mso-height-relative:margin;v-text-anchor:middle" o:gfxdata="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" fillcolor="#282c32" stroked="f" strokeweight="1pt">
+                <w10:wrap type="through"/>
+              </v:rect>
+            </w:pict>
+          </mc:Fallback>
+        </mc:AlternateContent>
+      </w:r>
+      <w:r>
+        <w:rPr>
+          <w:noProof/>
+        </w:rPr>
+        <w:drawing>
+          <wp:anchor distT="0" distB="0" distL="114300" distR="114300" simplePos="0" relativeHeight="251663360" behindDoc="0" locked="0" layoutInCell="1" allowOverlap="1" wp14:anchorId="2CCE9168" wp14:editId="43B1B124">
+            <wp:simplePos x="0" y="0"/>
+            <wp:positionH relativeFrom="column">
+              <wp:posOffset>51435</wp:posOffset>
+            </wp:positionH>
+            <wp:positionV relativeFrom="paragraph">
+              <wp:posOffset>596265</wp:posOffset>
+            </wp:positionV>
+            <wp:extent cx="5943600" cy="3138805"/>
+            <wp:effectExtent l="0" t="0" r="0" b="10795"/>
+            <wp:wrapTight wrapText="bothSides">
+              <wp:wrapPolygon edited="0">
+                <wp:start x="0" y="0"/>
+                <wp:lineTo x="0" y="21499"/>
+                <wp:lineTo x="21508" y="21499"/>
+                <wp:lineTo x="21508" y="0"/>
+                <wp:lineTo x="0" y="0"/>
+              </wp:wrapPolygon>
+            </wp:wrapTight>
+            <wp:docPr id="1" name="Picture 1"/>
+            <wp:cNvGraphicFramePr>
+              <a:graphicFrameLocks xmlns:a="http://schemas.openxmlformats.org/drawingml/2006/main" noChangeAspect="1"/>
+            </wp:cNvGraphicFramePr>
+            <a:graphic xmlns:a="http://schemas.openxmlformats.org/drawingml/2006/main">
+              <a:graphicData uri="http://schemas.openxmlformats.org/drawingml/2006/picture">
+                <pic:pic xmlns:pic="http://schemas.openxmlformats.org/drawingml/2006/picture">
+                  <pic:nvPicPr>
+                    <pic:cNvPr id="1" name=""/>
+                    <pic:cNvPicPr/>
+                  </pic:nvPicPr>
+                  <pic:blipFill>
+                    <a:blip r:embed="rId10">
+                      <a:extLst>
+                        <a:ext uri="{28A0092B-C50C-407E-A947-70E740481C1C}">
+                          <a14:useLocalDpi xmlns:a14="http://schemas.microsoft.com/office/drawing/2010/main" val="0"/>
+                        </a:ext>
+                      </a:extLst>
+                    </a:blip>
+                    <a:stretch>
+                      <a:fillRect/>
+                    </a:stretch>
+                  </pic:blipFill>
+                  <pic:spPr>
+                    <a:xfrm>
+                      <a:off x="0" y="0"/>
+                      <a:ext cx="5943600" cy="3138805"/>
+                    </a:xfrm>
+                    <a:prstGeom prst="rect">
+                      <a:avLst/>
+                    </a:prstGeom>
+                  </pic:spPr>
+                </pic:pic>
+              </a:graphicData>
+            </a:graphic>
+            <wp14:sizeRelH relativeFrom="page">
+              <wp14:pctWidth>0</wp14:pctWidth>
+            </wp14:sizeRelH>
+            <wp14:sizeRelV relativeFrom="page">
+              <wp14:pctHeight>0</wp14:pctHeight>
+            </wp14:sizeRelV>
+          </wp:anchor>
+        </w:drawing>
+      </w:r>
+      <w:r>
         <w:t>Azure Portal Web Site</w:t>
       </w:r>
       <w:r>
         <w:t xml:space="preserve">: </w:t>
       </w:r>
-      <w:hyperlink r:id="rId10" w:history="1">
+      <w:hyperlink r:id="rId11" w:history="1">
         <w:r>
           <w:rPr>
             <w:rStyle w:val="Hyperlink"/>
@@ -355,59 +510,6 @@
         <w:ind w:left="720"/>
         <w:jc w:val="both"/>
       </w:pPr>
-      <w:r>
-        <w:rPr>
-          <w:noProof/>
-        </w:rPr>
-        <w:drawing>
-          <wp:inline distT="0" distB="0" distL="0" distR="0" wp14:anchorId="44C0DAE4" wp14:editId="29F8C075">
-            <wp:extent cx="5943600" cy="3328035"/>
-            <wp:effectExtent l="0" t="0" r="0" b="0"/>
-            <wp:docPr id="5" name="Picture 5" descr="../../../../../Module%201%20Screenshots/Screen%20Shot%202016-10-04%20at%202.02.49%20PM.pn"/>
-            <wp:cNvGraphicFramePr>
-              <a:graphicFrameLocks xmlns:a="http://schemas.openxmlformats.org/drawingml/2006/main" noChangeAspect="1"/>
-            </wp:cNvGraphicFramePr>
-            <a:graphic xmlns:a="http://schemas.openxmlformats.org/drawingml/2006/main">
-              <a:graphicData uri="http://schemas.openxmlformats.org/drawingml/2006/picture">
-                <pic:pic xmlns:pic="http://schemas.openxmlformats.org/drawingml/2006/picture">
-                  <pic:nvPicPr>
-                    <pic:cNvPr id="0" name="Picture 1" descr="../../../../../Module%201%20Screenshots/Screen%20Shot%202016-10-04%20at%202.02.49%20PM.pn"/>
-                    <pic:cNvPicPr>
-                      <a:picLocks noChangeAspect="1" noChangeArrowheads="1"/>
-                    </pic:cNvPicPr>
-                  </pic:nvPicPr>
-                  <pic:blipFill>
-                    <a:blip r:embed="rId11">
-                      <a:extLst>
-                        <a:ext uri="{28A0092B-C50C-407E-A947-70E740481C1C}">
-                          <a14:useLocalDpi xmlns:a14="http://schemas.microsoft.com/office/drawing/2010/main" val="0"/>
-                        </a:ext>
-                      </a:extLst>
-                    </a:blip>
-                    <a:srcRect/>
-                    <a:stretch>
-                      <a:fillRect/>
-                    </a:stretch>
-                  </pic:blipFill>
-                  <pic:spPr bwMode="auto">
-                    <a:xfrm>
-                      <a:off x="0" y="0"/>
-                      <a:ext cx="5943600" cy="3328035"/>
-                    </a:xfrm>
-                    <a:prstGeom prst="rect">
-                      <a:avLst/>
-                    </a:prstGeom>
-                    <a:noFill/>
-                    <a:ln>
-                      <a:noFill/>
-                    </a:ln>
-                  </pic:spPr>
-                </pic:pic>
-              </a:graphicData>
-            </a:graphic>
-          </wp:inline>
-        </w:drawing>
-      </w:r>
     </w:p>
     <w:p>
       <w:pPr>
@@ -607,6 +709,76 @@
     </w:p>
     <w:p>
       <w:r>
+        <w:rPr>
+          <w:noProof/>
+        </w:rPr>
+        <mc:AlternateContent>
+          <mc:Choice Requires="wps">
+            <w:drawing>
+              <wp:anchor distT="0" distB="0" distL="114300" distR="114300" simplePos="0" relativeHeight="251665408" behindDoc="0" locked="0" layoutInCell="1" allowOverlap="1" wp14:anchorId="53120235" wp14:editId="5E1CD885">
+                <wp:simplePos x="0" y="0"/>
+                <wp:positionH relativeFrom="column">
+                  <wp:posOffset>1082968</wp:posOffset>
+                </wp:positionH>
+                <wp:positionV relativeFrom="paragraph">
+                  <wp:posOffset>3203575</wp:posOffset>
+                </wp:positionV>
+                <wp:extent cx="228600" cy="0"/>
+                <wp:effectExtent l="0" t="76200" r="50800" b="101600"/>
+                <wp:wrapNone/>
+                <wp:docPr id="3" name="Straight Arrow Connector 3"/>
+                <wp:cNvGraphicFramePr/>
+                <a:graphic xmlns:a="http://schemas.openxmlformats.org/drawingml/2006/main">
+                  <a:graphicData uri="http://schemas.microsoft.com/office/word/2010/wordprocessingShape">
+                    <wps:wsp>
+                      <wps:cNvCnPr/>
+                      <wps:spPr>
+                        <a:xfrm>
+                          <a:off x="0" y="0"/>
+                          <a:ext cx="228600" cy="0"/>
+                        </a:xfrm>
+                        <a:prstGeom prst="straightConnector1">
+                          <a:avLst/>
+                        </a:prstGeom>
+                        <a:ln>
+                          <a:tailEnd type="triangle"/>
+                        </a:ln>
+                      </wps:spPr>
+                      <wps:style>
+                        <a:lnRef idx="3">
+                          <a:schemeClr val="accent5"/>
+                        </a:lnRef>
+                        <a:fillRef idx="0">
+                          <a:schemeClr val="accent5"/>
+                        </a:fillRef>
+                        <a:effectRef idx="2">
+                          <a:schemeClr val="accent5"/>
+                        </a:effectRef>
+                        <a:fontRef idx="minor">
+                          <a:schemeClr val="tx1"/>
+                        </a:fontRef>
+                      </wps:style>
+                      <wps:bodyPr/>
+                    </wps:wsp>
+                  </a:graphicData>
+                </a:graphic>
+              </wp:anchor>
+            </w:drawing>
+          </mc:Choice>
+          <mc:Fallback>
+            <w:pict>
+              <v:shapetype w14:anchorId="5B99241F" id="_x0000_t32" coordsize="21600,21600" o:spt="32" o:oned="t" path="m0,0l21600,21600e" filled="f">
+                <v:path arrowok="t" fillok="f" o:connecttype="none"/>
+                <o:lock v:ext="edit" shapetype="t"/>
+              </v:shapetype>
+              <v:shape id="Straight_x0020_Arrow_x0020_Connector_x0020_3" o:spid="_x0000_s1026" type="#_x0000_t32" style="position:absolute;margin-left:85.25pt;margin-top:252.25pt;width:18pt;height:0;z-index:251665408;visibility:visible;mso-wrap-style:square;mso-wrap-distance-left:9pt;mso-wrap-distance-top:0;mso-wrap-distance-right:9pt;mso-wrap-distance-bottom:0;mso-position-horizontal:absolute;mso-position-horizontal-relative:text;mso-position-vertical:absolute;mso-position-vertical-relative:text" o:gfxdata="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" strokecolor="#4472c4 [3208]" strokeweight="1.5pt">
+                <v:stroke endarrow="block" joinstyle="miter"/>
+              </v:shape>
+            </w:pict>
+          </mc:Fallback>
+        </mc:AlternateContent>
+      </w:r>
+      <w:r>
         <w:br w:type="page"/>
       </w:r>
     </w:p>
@@ -677,8 +849,80 @@
         <w:t>Password</w:t>
       </w:r>
       <w:r>
-        <w:t xml:space="preserve">. The password must have at least 3 of the following: 1 lower case character, 1 upper case character, 1 number, and 1 special character. </w:t>
-      </w:r>
+        <w:t xml:space="preserve">. The password must have at least 3 of the following: </w:t>
+      </w:r>
+    </w:p>
+    <w:p>
+      <w:pPr>
+        <w:pStyle w:val="ListParagraph"/>
+        <w:numPr>
+          <w:ilvl w:val="1"/>
+          <w:numId w:val="11"/>
+        </w:numPr>
+      </w:pPr>
+      <w:r>
+        <w:t>1 lower case character</w:t>
+      </w:r>
+      <w:r>
+        <w:tab/>
+      </w:r>
+    </w:p>
+    <w:p>
+      <w:pPr>
+        <w:pStyle w:val="ListParagraph"/>
+        <w:numPr>
+          <w:ilvl w:val="1"/>
+          <w:numId w:val="11"/>
+        </w:numPr>
+      </w:pPr>
+      <w:r>
+        <w:t>1 upper case character</w:t>
+      </w:r>
+    </w:p>
+    <w:p>
+      <w:pPr>
+        <w:pStyle w:val="ListParagraph"/>
+        <w:numPr>
+          <w:ilvl w:val="1"/>
+          <w:numId w:val="11"/>
+        </w:numPr>
+      </w:pPr>
+      <w:r>
+        <w:t>1 number</w:t>
+      </w:r>
+    </w:p>
+    <w:p>
+      <w:pPr>
+        <w:pStyle w:val="ListParagraph"/>
+        <w:numPr>
+          <w:ilvl w:val="1"/>
+          <w:numId w:val="11"/>
+        </w:numPr>
+      </w:pPr>
+      <w:r>
+        <w:t>1 special character</w:t>
+      </w:r>
+    </w:p>
+    <w:p>
+      <w:pPr>
+        <w:pStyle w:val="ListParagraph"/>
+        <w:numPr>
+          <w:ilvl w:val="1"/>
+          <w:numId w:val="11"/>
+        </w:numPr>
+      </w:pPr>
+      <w:r>
+        <w:t>12 – 24 characters in length</w:t>
+      </w:r>
+    </w:p>
+    <w:p>
+      <w:pPr>
+        <w:pStyle w:val="ListParagraph"/>
+        <w:numPr>
+          <w:ilvl w:val="1"/>
+          <w:numId w:val="11"/>
+        </w:numPr>
+      </w:pPr>
       <w:r>
         <w:rPr>
           <w:bCs/>
@@ -834,9 +1078,6 @@
       </w:pPr>
     </w:p>
     <w:p>
-      <w:pPr>
-        <w:pStyle w:val="ListParagraph"/>
-      </w:pPr>
       <w:r>
         <w:rPr>
           <w:rFonts w:hint="eastAsia"/>
@@ -853,7 +1094,13 @@
         <w:t xml:space="preserve"> are containers that help you manage a collection of Azure resources. </w:t>
       </w:r>
       <w:r>
-        <w:t>A resource can only exist in a single resource group, and you can't nest resource groups; however, you can link resources from another resource group in a resource group.</w:t>
+        <w:t xml:space="preserve">A resource can only exist in a single resource group, and you can't nest resource groups; however, you can link resources </w:t>
+      </w:r>
+      <w:r>
+        <w:t>from another resource group to a different</w:t>
+      </w:r>
+      <w:r>
+        <w:t xml:space="preserve"> resource group.</w:t>
       </w:r>
       <w:r>
         <w:rPr>
@@ -874,14 +1121,14 @@
         <w:t xml:space="preserve"> (ex. TBL-group)</w:t>
       </w:r>
     </w:p>
-    <w:p>
-      <w:pPr>
-        <w:pStyle w:val="ListParagraph"/>
-      </w:pPr>
+    <w:p/>
+    <w:p/>
+    <w:p>
       <w:r>
         <w:rPr>
           <w:rFonts w:hint="eastAsia"/>
         </w:rPr>
+        <w:lastRenderedPageBreak/>
         <w:t xml:space="preserve">Regarding location, </w:t>
       </w:r>
       <w:r>
@@ -901,6 +1148,93 @@
           <w:rFonts w:hint="eastAsia"/>
         </w:rPr>
         <w:t xml:space="preserve"> </w:t>
+      </w:r>
+    </w:p>
+    <w:p>
+      <w:pPr>
+        <w:rPr>
+          <w:rStyle w:val="CommentReference"/>
+        </w:rPr>
+      </w:pPr>
+      <w:r>
+        <w:rPr>
+          <w:rStyle w:val="CommentReference"/>
+        </w:rPr>
+        <w:t xml:space="preserve">You can find a map of azure regions to choose the location of your server that best fits your audience’s needs here: </w:t>
+      </w:r>
+      <w:hyperlink r:id="rId15" w:history="1">
+        <w:r>
+          <w:rPr>
+            <w:rStyle w:val="Hyperlink"/>
+            <w:sz w:val="18"/>
+            <w:szCs w:val="18"/>
+          </w:rPr>
+          <w:t>https://azure.microsoft.co</w:t>
+        </w:r>
+        <w:r>
+          <w:rPr>
+            <w:rStyle w:val="Hyperlink"/>
+            <w:sz w:val="18"/>
+            <w:szCs w:val="18"/>
+          </w:rPr>
+          <w:t>m</w:t>
+        </w:r>
+        <w:r>
+          <w:rPr>
+            <w:rStyle w:val="Hyperlink"/>
+            <w:sz w:val="18"/>
+            <w:szCs w:val="18"/>
+          </w:rPr>
+          <w:t>/en-us/regions/</w:t>
+        </w:r>
+      </w:hyperlink>
+      <w:r>
+        <w:rPr>
+          <w:rStyle w:val="CommentReference"/>
+        </w:rPr>
+        <w:t>.</w:t>
+      </w:r>
+    </w:p>
+    <w:p>
+      <w:r>
+        <w:rPr>
+          <w:rStyle w:val="CommentReference"/>
+        </w:rPr>
+        <w:drawing>
+          <wp:inline distT="0" distB="0" distL="0" distR="0" wp14:anchorId="391FD4DF" wp14:editId="17DDD4F4">
+            <wp:extent cx="5652135" cy="2583815"/>
+            <wp:effectExtent l="0" t="0" r="12065" b="6985"/>
+            <wp:docPr id="4" name="Picture 4"/>
+            <wp:cNvGraphicFramePr>
+              <a:graphicFrameLocks xmlns:a="http://schemas.openxmlformats.org/drawingml/2006/main" noChangeAspect="1"/>
+            </wp:cNvGraphicFramePr>
+            <a:graphic xmlns:a="http://schemas.openxmlformats.org/drawingml/2006/main">
+              <a:graphicData uri="http://schemas.openxmlformats.org/drawingml/2006/picture">
+                <pic:pic xmlns:pic="http://schemas.openxmlformats.org/drawingml/2006/picture">
+                  <pic:nvPicPr>
+                    <pic:cNvPr id="1" name=""/>
+                    <pic:cNvPicPr/>
+                  </pic:nvPicPr>
+                  <pic:blipFill>
+                    <a:blip r:embed="rId16"/>
+                    <a:stretch>
+                      <a:fillRect/>
+                    </a:stretch>
+                  </pic:blipFill>
+                  <pic:spPr>
+                    <a:xfrm>
+                      <a:off x="0" y="0"/>
+                      <a:ext cx="5659050" cy="2586976"/>
+                    </a:xfrm>
+                    <a:prstGeom prst="rect">
+                      <a:avLst/>
+                    </a:prstGeom>
+                  </pic:spPr>
+                </pic:pic>
+              </a:graphicData>
+            </a:graphic>
+          </wp:inline>
+        </w:drawing>
       </w:r>
     </w:p>
     <w:p>
@@ -910,6 +1244,7 @@
           <w:ilvl w:val="0"/>
           <w:numId w:val="11"/>
         </w:numPr>
+        <w:ind w:left="216"/>
       </w:pPr>
       <w:r>
         <w:rPr>
@@ -950,11 +1285,26 @@
         <w:rPr>
           <w:noProof/>
         </w:rPr>
-        <w:lastRenderedPageBreak/>
         <w:drawing>
-          <wp:inline distT="0" distB="0" distL="0" distR="0" wp14:anchorId="4EC8EAB2" wp14:editId="0B1FA766">
-            <wp:extent cx="5932805" cy="4497705"/>
-            <wp:effectExtent l="25400" t="25400" r="36195" b="23495"/>
+          <wp:anchor distT="0" distB="0" distL="114300" distR="114300" simplePos="0" relativeHeight="251666432" behindDoc="0" locked="0" layoutInCell="1" allowOverlap="1" wp14:anchorId="04B97909" wp14:editId="6D9B6A82">
+            <wp:simplePos x="0" y="0"/>
+            <wp:positionH relativeFrom="column">
+              <wp:posOffset>-62865</wp:posOffset>
+            </wp:positionH>
+            <wp:positionV relativeFrom="paragraph">
+              <wp:posOffset>99695</wp:posOffset>
+            </wp:positionV>
+            <wp:extent cx="5649595" cy="4115435"/>
+            <wp:effectExtent l="25400" t="25400" r="14605" b="24765"/>
+            <wp:wrapTight wrapText="bothSides">
+              <wp:wrapPolygon edited="0">
+                <wp:start x="-97" y="-133"/>
+                <wp:lineTo x="-97" y="21597"/>
+                <wp:lineTo x="21559" y="21597"/>
+                <wp:lineTo x="21559" y="-133"/>
+                <wp:lineTo x="-97" y="-133"/>
+              </wp:wrapPolygon>
+            </wp:wrapTight>
             <wp:docPr id="15" name="Picture 15" descr="../../../../../Module%201%20Screenshots/Screen%20Shot%202016-10-06%20at%209.14.26%20AM.pn"/>
             <wp:cNvGraphicFramePr>
               <a:graphicFrameLocks xmlns:a="http://schemas.openxmlformats.org/drawingml/2006/main" noChangeAspect="1"/>
@@ -969,7 +1319,7 @@
                     </pic:cNvPicPr>
                   </pic:nvPicPr>
                   <pic:blipFill>
-                    <a:blip r:embed="rId15">
+                    <a:blip r:embed="rId17">
                       <a:extLst>
                         <a:ext uri="{28A0092B-C50C-407E-A947-70E740481C1C}">
                           <a14:useLocalDpi xmlns:a14="http://schemas.microsoft.com/office/drawing/2010/main" val="0"/>
@@ -984,7 +1334,7 @@
                   <pic:spPr bwMode="auto">
                     <a:xfrm>
                       <a:off x="0" y="0"/>
-                      <a:ext cx="5932805" cy="4497705"/>
+                      <a:ext cx="5649595" cy="4115435"/>
                     </a:xfrm>
                     <a:prstGeom prst="rect">
                       <a:avLst/>
@@ -1001,7 +1351,13 @@
                 </pic:pic>
               </a:graphicData>
             </a:graphic>
-          </wp:inline>
+            <wp14:sizeRelH relativeFrom="page">
+              <wp14:pctWidth>0</wp14:pctWidth>
+            </wp14:sizeRelH>
+            <wp14:sizeRelV relativeFrom="page">
+              <wp14:pctHeight>0</wp14:pctHeight>
+            </wp14:sizeRelV>
+          </wp:anchor>
         </w:drawing>
       </w:r>
     </w:p>
@@ -1013,6 +1369,7 @@
         <w:rPr>
           <w:rFonts w:hint="eastAsia"/>
         </w:rPr>
+        <w:lastRenderedPageBreak/>
         <w:t>Azure offers a variety of VM size</w:t>
       </w:r>
       <w:r>
@@ -1126,6 +1483,11 @@
       <w:r>
         <w:t xml:space="preserve"> Choose the DS2_V2 size for Ubuntu.</w:t>
       </w:r>
+    </w:p>
+    <w:p>
+      <w:pPr>
+        <w:pStyle w:val="ListParagraph"/>
+      </w:pPr>
     </w:p>
     <w:p>
       <w:pPr>
@@ -1170,7 +1532,6 @@
         <w:rPr>
           <w:noProof/>
         </w:rPr>
-        <w:lastRenderedPageBreak/>
         <w:drawing>
           <wp:inline distT="0" distB="0" distL="0" distR="0" wp14:anchorId="0F084835" wp14:editId="406D93F9">
             <wp:extent cx="5943600" cy="5603240"/>
@@ -1189,7 +1550,7 @@
                     </pic:cNvPicPr>
                   </pic:nvPicPr>
                   <pic:blipFill>
-                    <a:blip r:embed="rId16">
+                    <a:blip r:embed="rId18">
                       <a:extLst>
                         <a:ext uri="{28A0092B-C50C-407E-A947-70E740481C1C}">
                           <a14:useLocalDpi xmlns:a14="http://schemas.microsoft.com/office/drawing/2010/main" val="0"/>
@@ -1299,64 +1660,29 @@
       </w:pPr>
       <w:r>
         <w:rPr>
-          <w:rFonts w:cs="Segoe UI"/>
-        </w:rPr>
-        <w:t xml:space="preserve">Click </w:t>
-      </w:r>
-      <w:r>
-        <w:rPr>
-          <w:rStyle w:val="Strong"/>
-          <w:rFonts w:cs="Segoe UI"/>
-          <w:b w:val="0"/>
-        </w:rPr>
-        <w:t>Summary</w:t>
-      </w:r>
-      <w:r>
-        <w:rPr>
-          <w:rFonts w:cs="Segoe UI"/>
-        </w:rPr>
-        <w:t xml:space="preserve"> (step 4)</w:t>
-      </w:r>
-      <w:r>
-        <w:rPr>
-          <w:rFonts w:cs="Segoe UI" w:hint="eastAsia"/>
-        </w:rPr>
-        <w:t xml:space="preserve"> </w:t>
-      </w:r>
-      <w:r>
-        <w:rPr>
-          <w:rFonts w:cs="Segoe UI"/>
-        </w:rPr>
-        <w:t xml:space="preserve">to review your configuration choices. When you're done reviewing the settings, click </w:t>
-      </w:r>
-      <w:r>
-        <w:rPr>
-          <w:rStyle w:val="Strong"/>
-          <w:rFonts w:cs="Segoe UI"/>
-          <w:b w:val="0"/>
-        </w:rPr>
-        <w:t>Create</w:t>
-      </w:r>
-      <w:r>
-        <w:rPr>
-          <w:rFonts w:cs="Segoe UI"/>
-        </w:rPr>
-        <w:t xml:space="preserve">. </w:t>
-      </w:r>
-    </w:p>
-    <w:p>
-      <w:pPr>
-        <w:pStyle w:val="ListParagraph"/>
-      </w:pPr>
-      <w:r>
-        <w:rPr>
           <w:noProof/>
         </w:rPr>
         <w:lastRenderedPageBreak/>
         <w:drawing>
-          <wp:inline distT="0" distB="0" distL="0" distR="0" wp14:anchorId="2A84EBF8" wp14:editId="5A2BD005">
+          <wp:anchor distT="0" distB="0" distL="114300" distR="114300" simplePos="0" relativeHeight="251667456" behindDoc="0" locked="0" layoutInCell="1" allowOverlap="1" wp14:anchorId="605A0335" wp14:editId="101CC8BA">
+            <wp:simplePos x="0" y="0"/>
+            <wp:positionH relativeFrom="column">
+              <wp:posOffset>-62103</wp:posOffset>
+            </wp:positionH>
+            <wp:positionV relativeFrom="paragraph">
+              <wp:posOffset>390525</wp:posOffset>
+            </wp:positionV>
             <wp:extent cx="5943600" cy="4497705"/>
             <wp:effectExtent l="25400" t="25400" r="25400" b="23495"/>
+            <wp:wrapTight wrapText="bothSides">
+              <wp:wrapPolygon edited="0">
+                <wp:start x="-92" y="-122"/>
+                <wp:lineTo x="-92" y="21591"/>
+                <wp:lineTo x="21600" y="21591"/>
+                <wp:lineTo x="21600" y="-122"/>
+                <wp:lineTo x="-92" y="-122"/>
+              </wp:wrapPolygon>
+            </wp:wrapTight>
             <wp:docPr id="17" name="Picture 17" descr="../../../../../Module%201%20Screenshots/Screen%20Shot%202016-10-06%20at%209.15.48%20AM.pn"/>
             <wp:cNvGraphicFramePr>
               <a:graphicFrameLocks xmlns:a="http://schemas.openxmlformats.org/drawingml/2006/main" noChangeAspect="1"/>
@@ -1371,7 +1697,7 @@
                     </pic:cNvPicPr>
                   </pic:nvPicPr>
                   <pic:blipFill>
-                    <a:blip r:embed="rId17">
+                    <a:blip r:embed="rId19">
                       <a:extLst>
                         <a:ext uri="{28A0092B-C50C-407E-A947-70E740481C1C}">
                           <a14:useLocalDpi xmlns:a14="http://schemas.microsoft.com/office/drawing/2010/main" val="0"/>
@@ -1403,26 +1729,79 @@
                 </pic:pic>
               </a:graphicData>
             </a:graphic>
-          </wp:inline>
+            <wp14:sizeRelH relativeFrom="page">
+              <wp14:pctWidth>0</wp14:pctWidth>
+            </wp14:sizeRelH>
+            <wp14:sizeRelV relativeFrom="page">
+              <wp14:pctHeight>0</wp14:pctHeight>
+            </wp14:sizeRelV>
+          </wp:anchor>
         </w:drawing>
       </w:r>
+      <w:r>
+        <w:rPr>
+          <w:rFonts w:cs="Segoe UI"/>
+        </w:rPr>
+        <w:t xml:space="preserve">Click </w:t>
+      </w:r>
+      <w:r>
+        <w:rPr>
+          <w:rStyle w:val="Strong"/>
+          <w:rFonts w:cs="Segoe UI"/>
+          <w:b w:val="0"/>
+        </w:rPr>
+        <w:t>Summary</w:t>
+      </w:r>
+      <w:r>
+        <w:rPr>
+          <w:rFonts w:cs="Segoe UI"/>
+        </w:rPr>
+        <w:t xml:space="preserve"> (step 4)</w:t>
+      </w:r>
+      <w:r>
+        <w:rPr>
+          <w:rFonts w:cs="Segoe UI" w:hint="eastAsia"/>
+        </w:rPr>
+        <w:t xml:space="preserve"> </w:t>
+      </w:r>
+      <w:r>
+        <w:rPr>
+          <w:rFonts w:cs="Segoe UI"/>
+        </w:rPr>
+        <w:t xml:space="preserve">to review your configuration choices. When you're done reviewing the settings, click </w:t>
+      </w:r>
+      <w:r>
+        <w:rPr>
+          <w:rStyle w:val="Strong"/>
+          <w:rFonts w:cs="Segoe UI"/>
+          <w:b w:val="0"/>
+        </w:rPr>
+        <w:t>Create</w:t>
+      </w:r>
+      <w:r>
+        <w:rPr>
+          <w:rFonts w:cs="Segoe UI"/>
+        </w:rPr>
+        <w:t xml:space="preserve">. </w:t>
+      </w:r>
     </w:p>
     <w:p>
       <w:pPr>
         <w:pStyle w:val="ListParagraph"/>
+        <w:ind w:left="288"/>
       </w:pPr>
       <w:r>
         <w:rPr>
           <w:noProof/>
         </w:rPr>
         <w:drawing>
-          <wp:anchor distT="0" distB="0" distL="114300" distR="114300" simplePos="0" relativeHeight="251660288" behindDoc="0" locked="0" layoutInCell="1" allowOverlap="1" wp14:anchorId="7E037B64" wp14:editId="668C24B4">
+          <wp:anchor distT="0" distB="0" distL="114300" distR="114300" simplePos="0" relativeHeight="251660288" behindDoc="0" locked="0" layoutInCell="1" allowOverlap="1" wp14:anchorId="7E037B64" wp14:editId="2C3E1B80">
             <wp:simplePos x="0" y="0"/>
             <wp:positionH relativeFrom="column">
-              <wp:posOffset>276225</wp:posOffset>
+              <wp:posOffset>-67310</wp:posOffset>
             </wp:positionH>
             <wp:positionV relativeFrom="paragraph">
-              <wp:posOffset>585470</wp:posOffset>
+              <wp:posOffset>563245</wp:posOffset>
             </wp:positionV>
             <wp:extent cx="5943600" cy="3338830"/>
             <wp:effectExtent l="0" t="0" r="0" b="0"/>
@@ -1449,7 +1828,7 @@
                     </pic:cNvPicPr>
                   </pic:nvPicPr>
                   <pic:blipFill>
-                    <a:blip r:embed="rId18">
+                    <a:blip r:embed="rId20">
                       <a:extLst>
                         <a:ext uri="{28A0092B-C50C-407E-A947-70E740481C1C}">
                           <a14:useLocalDpi xmlns:a14="http://schemas.microsoft.com/office/drawing/2010/main" val="0"/>
@@ -1615,7 +1994,7 @@
                     </pic:cNvPicPr>
                   </pic:nvPicPr>
                   <pic:blipFill>
-                    <a:blip r:embed="rId19">
+                    <a:blip r:embed="rId21">
                       <a:extLst>
                         <a:ext uri="{28A0092B-C50C-407E-A947-70E740481C1C}">
                           <a14:useLocalDpi xmlns:a14="http://schemas.microsoft.com/office/drawing/2010/main" val="0"/>
@@ -1713,7 +2092,7 @@
                     </pic:cNvPicPr>
                   </pic:nvPicPr>
                   <pic:blipFill>
-                    <a:blip r:embed="rId20">
+                    <a:blip r:embed="rId22">
                       <a:extLst>
                         <a:ext uri="{28A0092B-C50C-407E-A947-70E740481C1C}">
                           <a14:useLocalDpi xmlns:a14="http://schemas.microsoft.com/office/drawing/2010/main" val="0"/>
@@ -1799,6 +2178,11 @@
         <w:t>eview the default settings, update as necessary, then click “OK”.</w:t>
       </w:r>
       <w:r>
+        <w:t xml:space="preserve"> Switch the Size to 128 for this exercise.</w:t>
+      </w:r>
+      <w:bookmarkStart w:id="0" w:name="_GoBack"/>
+      <w:bookmarkEnd w:id="0"/>
+      <w:r>
         <w:t xml:space="preserve"> </w:t>
       </w:r>
     </w:p>
@@ -1830,7 +2214,7 @@
                     </pic:cNvPicPr>
                   </pic:nvPicPr>
                   <pic:blipFill>
-                    <a:blip r:embed="rId21">
+                    <a:blip r:embed="rId23">
                       <a:extLst>
                         <a:ext uri="{28A0092B-C50C-407E-A947-70E740481C1C}">
                           <a14:useLocalDpi xmlns:a14="http://schemas.microsoft.com/office/drawing/2010/main" val="0"/>
@@ -1936,7 +2320,7 @@
                     </pic:cNvPicPr>
                   </pic:nvPicPr>
                   <pic:blipFill>
-                    <a:blip r:embed="rId22">
+                    <a:blip r:embed="rId24">
                       <a:extLst>
                         <a:ext uri="{28A0092B-C50C-407E-A947-70E740481C1C}">
                           <a14:useLocalDpi xmlns:a14="http://schemas.microsoft.com/office/drawing/2010/main" val="0"/>
@@ -1980,8 +2364,6 @@
         <w:spacing w:before="225" w:after="225" w:line="240" w:lineRule="auto"/>
         <w:jc w:val="both"/>
       </w:pPr>
-      <w:bookmarkStart w:id="0" w:name="_GoBack"/>
-      <w:bookmarkEnd w:id="0"/>
     </w:p>
     <w:p>
       <w:pPr>
@@ -3147,6 +3529,127 @@
     </w:lvl>
   </w:abstractNum>
   <w:abstractNum w:abstractNumId="9">
+    <w:nsid w:val="73F30020"/>
+    <w:multiLevelType w:val="multilevel"/>
+    <w:tmpl w:val="DB4CB266"/>
+    <w:lvl w:ilvl="0">
+      <w:start w:val="1"/>
+      <w:numFmt w:val="decimal"/>
+      <w:lvlText w:val="%1."/>
+      <w:lvlJc w:val="left"/>
+      <w:pPr>
+        <w:tabs>
+          <w:tab w:val="num" w:pos="720"/>
+        </w:tabs>
+        <w:ind w:left="720" w:hanging="360"/>
+      </w:pPr>
+    </w:lvl>
+    <w:lvl w:ilvl="1">
+      <w:start w:val="1"/>
+      <w:numFmt w:val="bullet"/>
+      <w:lvlText w:val="o"/>
+      <w:lvlJc w:val="left"/>
+      <w:pPr>
+        <w:tabs>
+          <w:tab w:val="num" w:pos="1440"/>
+        </w:tabs>
+        <w:ind w:left="1440" w:hanging="360"/>
+      </w:pPr>
+      <w:rPr>
+        <w:rFonts w:ascii="Courier New" w:hAnsi="Courier New" w:hint="default"/>
+        <w:sz w:val="20"/>
+      </w:rPr>
+    </w:lvl>
+    <w:lvl w:ilvl="2">
+      <w:start w:val="1"/>
+      <w:numFmt w:val="bullet"/>
+      <w:lvlText w:val=""/>
+      <w:lvlJc w:val="left"/>
+      <w:pPr>
+        <w:tabs>
+          <w:tab w:val="num" w:pos="2160"/>
+        </w:tabs>
+        <w:ind w:left="2160" w:hanging="360"/>
+      </w:pPr>
+      <w:rPr>
+        <w:rFonts w:ascii="Wingdings" w:hAnsi="Wingdings" w:hint="default"/>
+        <w:sz w:val="20"/>
+      </w:rPr>
+    </w:lvl>
+    <w:lvl w:ilvl="3">
+      <w:start w:val="1"/>
+      <w:numFmt w:val="decimal"/>
+      <w:lvlText w:val="%4."/>
+      <w:lvlJc w:val="left"/>
+      <w:pPr>
+        <w:tabs>
+          <w:tab w:val="num" w:pos="2880"/>
+        </w:tabs>
+        <w:ind w:left="2880" w:hanging="360"/>
+      </w:pPr>
+    </w:lvl>
+    <w:lvl w:ilvl="4">
+      <w:start w:val="1"/>
+      <w:numFmt w:val="decimal"/>
+      <w:lvlText w:val="%5."/>
+      <w:lvlJc w:val="left"/>
+      <w:pPr>
+        <w:tabs>
+          <w:tab w:val="num" w:pos="3600"/>
+        </w:tabs>
+        <w:ind w:left="3600" w:hanging="360"/>
+      </w:pPr>
+    </w:lvl>
+    <w:lvl w:ilvl="5">
+      <w:start w:val="1"/>
+      <w:numFmt w:val="decimal"/>
+      <w:lvlText w:val="%6."/>
+      <w:lvlJc w:val="left"/>
+      <w:pPr>
+        <w:tabs>
+          <w:tab w:val="num" w:pos="4320"/>
+        </w:tabs>
+        <w:ind w:left="4320" w:hanging="360"/>
+      </w:pPr>
+    </w:lvl>
+    <w:lvl w:ilvl="6">
+      <w:start w:val="1"/>
+      <w:numFmt w:val="decimal"/>
+      <w:lvlText w:val="%7."/>
+      <w:lvlJc w:val="left"/>
+      <w:pPr>
+        <w:tabs>
+          <w:tab w:val="num" w:pos="5040"/>
+        </w:tabs>
+        <w:ind w:left="5040" w:hanging="360"/>
+      </w:pPr>
+    </w:lvl>
+    <w:lvl w:ilvl="7">
+      <w:start w:val="1"/>
+      <w:numFmt w:val="decimal"/>
+      <w:lvlText w:val="%8."/>
+      <w:lvlJc w:val="left"/>
+      <w:pPr>
+        <w:tabs>
+          <w:tab w:val="num" w:pos="5760"/>
+        </w:tabs>
+        <w:ind w:left="5760" w:hanging="360"/>
+      </w:pPr>
+    </w:lvl>
+    <w:lvl w:ilvl="8">
+      <w:start w:val="1"/>
+      <w:numFmt w:val="decimal"/>
+      <w:lvlText w:val="%9."/>
+      <w:lvlJc w:val="left"/>
+      <w:pPr>
+        <w:tabs>
+          <w:tab w:val="num" w:pos="6480"/>
+        </w:tabs>
+        <w:ind w:left="6480" w:hanging="360"/>
+      </w:pPr>
+    </w:lvl>
+  </w:abstractNum>
+  <w:abstractNum w:abstractNumId="10">
     <w:nsid w:val="78EB23E0"/>
     <w:multiLevelType w:val="hybridMultilevel"/>
     <w:tmpl w:val="ED0C7FA0"/>
@@ -3235,7 +3738,7 @@
       </w:pPr>
     </w:lvl>
   </w:abstractNum>
-  <w:abstractNum w:abstractNumId="10">
+  <w:abstractNum w:abstractNumId="11">
     <w:nsid w:val="7B134960"/>
     <w:multiLevelType w:val="hybridMultilevel"/>
     <w:tmpl w:val="513CDA12"/>
@@ -3348,7 +3851,7 @@
       </w:rPr>
     </w:lvl>
   </w:abstractNum>
-  <w:abstractNum w:abstractNumId="11">
+  <w:abstractNum w:abstractNumId="12">
     <w:nsid w:val="7F507219"/>
     <w:multiLevelType w:val="hybridMultilevel"/>
     <w:tmpl w:val="F3328900"/>
@@ -3435,10 +3938,10 @@
     </w:lvl>
   </w:abstractNum>
   <w:num w:numId="1">
-    <w:abstractNumId w:val="10"/>
+    <w:abstractNumId w:val="11"/>
   </w:num>
   <w:num w:numId="2">
-    <w:abstractNumId w:val="11"/>
+    <w:abstractNumId w:val="12"/>
   </w:num>
   <w:num w:numId="3">
     <w:abstractNumId w:val="4"/>
@@ -3453,7 +3956,7 @@
     <w:abstractNumId w:val="8"/>
   </w:num>
   <w:num w:numId="7">
-    <w:abstractNumId w:val="9"/>
+    <w:abstractNumId w:val="10"/>
   </w:num>
   <w:num w:numId="8">
     <w:abstractNumId w:val="7"/>
@@ -3470,6 +3973,9 @@
   <w:num w:numId="12">
     <w:abstractNumId w:val="6"/>
   </w:num>
+  <w:num w:numId="13">
+    <w:abstractNumId w:val="9"/>
+  </w:num>
 </w:numbering>
 </file>
 
@@ -3490,7 +3996,7 @@
       </w:pPr>
     </w:pPrDefault>
   </w:docDefaults>
-  <w:latentStyles w:defLockedState="0" w:defUIPriority="99" w:defSemiHidden="0" w:defUnhideWhenUsed="0" w:defQFormat="0" w:count="382">
+  <w:latentStyles w:defLockedState="0" w:defUIPriority="99" w:defSemiHidden="0" w:defUnhideWhenUsed="0" w:defQFormat="0" w:count="380">
     <w:lsdException w:name="Normal" w:uiPriority="0" w:qFormat="1"/>
     <w:lsdException w:name="heading 1" w:uiPriority="9" w:qFormat="1"/>
     <w:lsdException w:name="heading 2" w:semiHidden="1" w:uiPriority="9" w:unhideWhenUsed="1" w:qFormat="1"/>
@@ -3862,8 +4368,6 @@
     <w:lsdException w:name="List Table 5 Dark Accent 6" w:uiPriority="50"/>
     <w:lsdException w:name="List Table 6 Colorful Accent 6" w:uiPriority="51"/>
     <w:lsdException w:name="List Table 7 Colorful Accent 6" w:uiPriority="52"/>
-    <w:lsdException w:name="Mention" w:semiHidden="1" w:unhideWhenUsed="1"/>
-    <w:lsdException w:name="Smart Hyperlink" w:semiHidden="1" w:unhideWhenUsed="1"/>
   </w:latentStyles>
   <w:style w:type="paragraph" w:default="1" w:styleId="Normal">
     <w:name w:val="Normal"/>
@@ -4219,6 +4723,18 @@
       <w:u w:val="single"/>
     </w:rPr>
   </w:style>
+  <w:style w:type="character" w:styleId="CommentReference">
+    <w:name w:val="annotation reference"/>
+    <w:basedOn w:val="DefaultParagraphFont"/>
+    <w:uiPriority w:val="99"/>
+    <w:semiHidden/>
+    <w:unhideWhenUsed/>
+    <w:rsid w:val="00704AA3"/>
+    <w:rPr>
+      <w:sz w:val="18"/>
+      <w:szCs w:val="18"/>
+    </w:rPr>
+  </w:style>
 </w:styles>
 </file>
 
@@ -4488,7 +5004,7 @@
 </file>
 
 <file path=customXml/itemProps1.xml><?xml version="1.0" encoding="utf-8"?>
-<ds:datastoreItem xmlns:ds="http://schemas.openxmlformats.org/officeDocument/2006/customXml" ds:itemID="{01845028-0492-224C-902E-FBDF2F8DCECB}">
+<ds:datastoreItem xmlns:ds="http://schemas.openxmlformats.org/officeDocument/2006/customXml" ds:itemID="{0A3B4A4A-E023-E246-B996-E8B5B4F5401C}">
   <ds:schemaRefs>
     <ds:schemaRef ds:uri="http://schemas.openxmlformats.org/officeDocument/2006/bibliography"/>
   </ds:schemaRefs>

</xml_diff>